<commit_message>
changed git.docx without unstaging
</commit_message>
<xml_diff>
--- a/GIT.docx
+++ b/GIT.docx
@@ -2969,7 +2969,7 @@
         </w:rPr>
         <w:t>“</w:t>
       </w:r>
-      <w:hyperlink r:id="rId5" w:history="1">
+      <w:hyperlink r:id="rId7" w:history="1">
         <w:r>
           <w:rPr>
             <w:rStyle w:val="Hyperlink"/>
@@ -4006,7 +4006,21 @@
           <w:rFonts w:ascii="Times New Roman" w:hAnsi="Times New Roman" w:cs="Times New Roman"/>
           <w:lang w:val="en-US"/>
         </w:rPr>
-        <w:t>$git rm –cached file_name.ext</w:t>
+        <w:t xml:space="preserve">$git rm </w:t>
+      </w:r>
+      <w:r>
+        <w:rPr>
+          <w:rFonts w:ascii="Times New Roman" w:hAnsi="Times New Roman" w:cs="Times New Roman"/>
+          <w:lang w:val="en-US"/>
+        </w:rPr>
+        <w:t>--</w:t>
+      </w:r>
+      <w:r>
+        <w:rPr>
+          <w:rFonts w:ascii="Times New Roman" w:hAnsi="Times New Roman" w:cs="Times New Roman"/>
+          <w:lang w:val="en-US"/>
+        </w:rPr>
+        <w:t>cached file_name.ext</w:t>
       </w:r>
       <w:r>
         <w:rPr>
@@ -4095,6 +4109,13 @@
           <w:lang w:val="en-US"/>
         </w:rPr>
         <w:t>$git log -p</w:t>
+      </w:r>
+      <w:r>
+        <w:rPr>
+          <w:rFonts w:ascii="Times New Roman" w:hAnsi="Times New Roman" w:cs="Times New Roman"/>
+          <w:lang w:val="en-US"/>
+        </w:rPr>
+        <w:t xml:space="preserve"> -1</w:t>
       </w:r>
       <w:r>
         <w:rPr>
@@ -4686,7 +4707,7 @@
                     <pic:cNvPicPr/>
                   </pic:nvPicPr>
                   <pic:blipFill>
-                    <a:blip r:embed="rId6" cstate="print">
+                    <a:blip r:embed="rId8" cstate="print">
                       <a:extLst>
                         <a:ext uri="{28A0092B-C50C-407E-A947-70E740481C1C}">
                           <a14:useLocalDpi xmlns:a14="http://schemas.microsoft.com/office/drawing/2010/main" val="0"/>
@@ -4961,7 +4982,7 @@
           <w:rFonts w:ascii="Times New Roman" w:hAnsi="Times New Roman" w:cs="Times New Roman"/>
           <w:lang w:val="en-US"/>
         </w:rPr>
-        <w:t>3. Files are ignored before they are added (i.e when they are in untracked stage).</w:t>
+        <w:t>3. Files are ignored before they are added (i.e when they are in untracked stage)</w:t>
       </w:r>
     </w:p>
     <w:p>
@@ -4997,7 +5018,7 @@
                     <pic:cNvPicPr/>
                   </pic:nvPicPr>
                   <pic:blipFill>
-                    <a:blip r:embed="rId7">
+                    <a:blip r:embed="rId9">
                       <a:extLst>
                         <a:ext uri="{28A0092B-C50C-407E-A947-70E740481C1C}">
                           <a14:useLocalDpi xmlns:a14="http://schemas.microsoft.com/office/drawing/2010/main" val="0"/>
@@ -5046,7 +5067,7 @@
                     <pic:cNvPicPr/>
                   </pic:nvPicPr>
                   <pic:blipFill>
-                    <a:blip r:embed="rId8">
+                    <a:blip r:embed="rId10">
                       <a:extLst>
                         <a:ext uri="{28A0092B-C50C-407E-A947-70E740481C1C}">
                           <a14:useLocalDpi xmlns:a14="http://schemas.microsoft.com/office/drawing/2010/main" val="0"/>
@@ -5387,7 +5408,7 @@
         </w:rPr>
         <w:t>$git clone “</w:t>
       </w:r>
-      <w:hyperlink r:id="rId9" w:history="1">
+      <w:hyperlink r:id="rId11" w:history="1">
         <w:r>
           <w:rPr>
             <w:rStyle w:val="Hyperlink"/>
@@ -5420,6 +5441,13 @@
           <w:rFonts w:ascii="Times New Roman" w:hAnsi="Times New Roman" w:cs="Times New Roman"/>
           <w:lang w:val="en-US"/>
         </w:rPr>
+        <w:tab/>
+      </w:r>
+      <w:r>
+        <w:rPr>
+          <w:rFonts w:ascii="Times New Roman" w:hAnsi="Times New Roman" w:cs="Times New Roman"/>
+          <w:lang w:val="en-US"/>
+        </w:rPr>
         <w:t>[The above cmd will copy whole project repository in our local system].</w:t>
       </w:r>
     </w:p>
@@ -5503,7 +5531,7 @@
           <w:rFonts w:ascii="Times New Roman" w:hAnsi="Times New Roman" w:cs="Times New Roman"/>
           <w:lang w:val="en-US"/>
         </w:rPr>
-        <w:t>$git add --a / .</w:t>
+        <w:t xml:space="preserve">$git add --a </w:t>
       </w:r>
       <w:r>
         <w:rPr>
@@ -5625,6 +5653,210 @@
           <w:lang w:val="en-US"/>
         </w:rPr>
       </w:pPr>
+    </w:p>
+    <w:p>
+      <w:pPr>
+        <w:tabs>
+          <w:tab w:val="left" w:pos="1610"/>
+        </w:tabs>
+        <w:rPr>
+          <w:rFonts w:ascii="Times New Roman" w:hAnsi="Times New Roman" w:cs="Times New Roman"/>
+          <w:lang w:val="en-US"/>
+        </w:rPr>
+      </w:pPr>
+    </w:p>
+    <w:p>
+      <w:pPr>
+        <w:tabs>
+          <w:tab w:val="left" w:pos="1610"/>
+        </w:tabs>
+        <w:rPr>
+          <w:rFonts w:ascii="Times New Roman" w:hAnsi="Times New Roman" w:cs="Times New Roman"/>
+          <w:lang w:val="en-US"/>
+        </w:rPr>
+      </w:pPr>
+    </w:p>
+    <w:p>
+      <w:pPr>
+        <w:tabs>
+          <w:tab w:val="left" w:pos="1610"/>
+        </w:tabs>
+        <w:rPr>
+          <w:rFonts w:ascii="Times New Roman" w:hAnsi="Times New Roman" w:cs="Times New Roman"/>
+          <w:lang w:val="en-US"/>
+        </w:rPr>
+      </w:pPr>
+    </w:p>
+    <w:p>
+      <w:pPr>
+        <w:tabs>
+          <w:tab w:val="left" w:pos="1610"/>
+        </w:tabs>
+        <w:rPr>
+          <w:rFonts w:ascii="Times New Roman" w:hAnsi="Times New Roman" w:cs="Times New Roman"/>
+          <w:b/>
+          <w:bCs/>
+          <w:lang w:val="en-US"/>
+        </w:rPr>
+      </w:pPr>
+      <w:r>
+        <w:rPr>
+          <w:rFonts w:ascii="Times New Roman" w:hAnsi="Times New Roman" w:cs="Times New Roman"/>
+          <w:b/>
+          <w:bCs/>
+          <w:lang w:val="en-US"/>
+        </w:rPr>
+        <w:lastRenderedPageBreak/>
+        <w:t xml:space="preserve">Creating and switching branches in GIT </w:t>
+      </w:r>
+    </w:p>
+    <w:p>
+      <w:pPr>
+        <w:tabs>
+          <w:tab w:val="left" w:pos="1610"/>
+        </w:tabs>
+        <w:rPr>
+          <w:rFonts w:ascii="Times New Roman" w:hAnsi="Times New Roman" w:cs="Times New Roman"/>
+          <w:lang w:val="en-US"/>
+        </w:rPr>
+      </w:pPr>
+      <w:r>
+        <w:rPr>
+          <w:rFonts w:ascii="Times New Roman" w:hAnsi="Times New Roman" w:cs="Times New Roman"/>
+          <w:lang w:val="en-US"/>
+        </w:rPr>
+        <w:t>Changing directory from master to develop :</w:t>
+      </w:r>
+    </w:p>
+    <w:p>
+      <w:pPr>
+        <w:tabs>
+          <w:tab w:val="left" w:pos="1610"/>
+        </w:tabs>
+        <w:rPr>
+          <w:rFonts w:ascii="Times New Roman" w:hAnsi="Times New Roman" w:cs="Times New Roman"/>
+          <w:lang w:val="en-US"/>
+        </w:rPr>
+      </w:pPr>
+      <w:r>
+        <w:rPr>
+          <w:rFonts w:ascii="Times New Roman" w:hAnsi="Times New Roman" w:cs="Times New Roman"/>
+          <w:lang w:val="en-US"/>
+        </w:rPr>
+        <w:t>$git checkout -b develop (given name)</w:t>
+      </w:r>
+      <w:r>
+        <w:rPr>
+          <w:rFonts w:ascii="Times New Roman" w:hAnsi="Times New Roman" w:cs="Times New Roman"/>
+          <w:lang w:val="en-US"/>
+        </w:rPr>
+        <w:tab/>
+      </w:r>
+      <w:r>
+        <w:rPr>
+          <w:rFonts w:ascii="Times New Roman" w:hAnsi="Times New Roman" w:cs="Times New Roman"/>
+          <w:lang w:val="en-US"/>
+        </w:rPr>
+        <w:tab/>
+      </w:r>
+      <w:r>
+        <w:rPr>
+          <w:rFonts w:ascii="Times New Roman" w:hAnsi="Times New Roman" w:cs="Times New Roman"/>
+          <w:lang w:val="en-US"/>
+        </w:rPr>
+        <w:tab/>
+        <w:t>-[to create a branch of the repository]</w:t>
+      </w:r>
+    </w:p>
+    <w:p>
+      <w:pPr>
+        <w:tabs>
+          <w:tab w:val="left" w:pos="1610"/>
+        </w:tabs>
+        <w:rPr>
+          <w:rFonts w:ascii="Times New Roman" w:hAnsi="Times New Roman" w:cs="Times New Roman"/>
+          <w:lang w:val="en-US"/>
+        </w:rPr>
+      </w:pPr>
+      <w:r>
+        <w:rPr>
+          <w:rFonts w:ascii="Times New Roman" w:hAnsi="Times New Roman" w:cs="Times New Roman"/>
+          <w:lang w:val="en-US"/>
+        </w:rPr>
+        <w:t>Note : [the develop repository will not be created separately inspite like “$git checkout -f” to retrive changes in files similarly the folders we added or removed will be restored if we change the repository from develop to master].</w:t>
+      </w:r>
+    </w:p>
+    <w:p>
+      <w:pPr>
+        <w:tabs>
+          <w:tab w:val="left" w:pos="1610"/>
+        </w:tabs>
+        <w:rPr>
+          <w:rFonts w:ascii="Times New Roman" w:hAnsi="Times New Roman" w:cs="Times New Roman"/>
+          <w:lang w:val="en-US"/>
+        </w:rPr>
+      </w:pPr>
+      <w:r>
+        <w:rPr>
+          <w:rFonts w:ascii="Times New Roman" w:hAnsi="Times New Roman" w:cs="Times New Roman"/>
+          <w:lang w:val="en-US"/>
+        </w:rPr>
+        <w:t>$git checkout master</w:t>
+      </w:r>
+      <w:r>
+        <w:rPr>
+          <w:rFonts w:ascii="Times New Roman" w:hAnsi="Times New Roman" w:cs="Times New Roman"/>
+          <w:lang w:val="en-US"/>
+        </w:rPr>
+        <w:tab/>
+      </w:r>
+      <w:r>
+        <w:rPr>
+          <w:rFonts w:ascii="Times New Roman" w:hAnsi="Times New Roman" w:cs="Times New Roman"/>
+          <w:lang w:val="en-US"/>
+        </w:rPr>
+        <w:tab/>
+      </w:r>
+      <w:r>
+        <w:rPr>
+          <w:rFonts w:ascii="Times New Roman" w:hAnsi="Times New Roman" w:cs="Times New Roman"/>
+          <w:lang w:val="en-US"/>
+        </w:rPr>
+        <w:tab/>
+      </w:r>
+      <w:r>
+        <w:rPr>
+          <w:rFonts w:ascii="Times New Roman" w:hAnsi="Times New Roman" w:cs="Times New Roman"/>
+          <w:lang w:val="en-US"/>
+        </w:rPr>
+        <w:tab/>
+      </w:r>
+      <w:r>
+        <w:rPr>
+          <w:rFonts w:ascii="Times New Roman" w:hAnsi="Times New Roman" w:cs="Times New Roman"/>
+          <w:lang w:val="en-US"/>
+        </w:rPr>
+        <w:tab/>
+        <w:t>-[To go back to master repository]</w:t>
+      </w:r>
+    </w:p>
+    <w:p>
+      <w:pPr>
+        <w:tabs>
+          <w:tab w:val="left" w:pos="1610"/>
+        </w:tabs>
+        <w:rPr>
+          <w:rFonts w:ascii="Times New Roman" w:hAnsi="Times New Roman" w:cs="Times New Roman"/>
+          <w:lang w:val="en-US"/>
+        </w:rPr>
+      </w:pPr>
+      <w:r>
+        <w:rPr>
+          <w:rFonts w:ascii="Times New Roman" w:hAnsi="Times New Roman" w:cs="Times New Roman"/>
+          <w:lang w:val="en-US"/>
+        </w:rPr>
+        <w:t>Note : We can commit the changes in develop repository and still can retrive the master repository files.</w:t>
+      </w:r>
     </w:p>
     <w:sectPr>
       <w:pgSz w:w="11906" w:h="16838"/>
@@ -5634,6 +5866,56 @@
     </w:sectPr>
   </w:body>
 </w:document>
+</file>
+
+<file path=word/endnotes.xml><?xml version="1.0" encoding="utf-8"?>
+<w:endnotes xmlns:wpc="http://schemas.microsoft.com/office/word/2010/wordprocessingCanvas" xmlns:cx="http://schemas.microsoft.com/office/drawing/2014/chartex" xmlns:cx1="http://schemas.microsoft.com/office/drawing/2015/9/8/chartex" xmlns:cx2="http://schemas.microsoft.com/office/drawing/2015/10/21/chartex" xmlns:cx3="http://schemas.microsoft.com/office/drawing/2016/5/9/chartex" xmlns:cx4="http://schemas.microsoft.com/office/drawing/2016/5/10/chartex" xmlns:cx5="http://schemas.microsoft.com/office/drawing/2016/5/11/chartex" xmlns:cx6="http://schemas.microsoft.com/office/drawing/2016/5/12/chartex" xmlns:cx7="http://schemas.microsoft.com/office/drawing/2016/5/13/chartex" xmlns:cx8="http://schemas.microsoft.com/office/drawing/2016/5/14/chartex" xmlns:mc="http://schemas.openxmlformats.org/markup-compatibility/2006" xmlns:aink="http://schemas.microsoft.com/office/drawing/2016/ink" xmlns:am3d="http://schemas.microsoft.com/office/drawing/2017/model3d" xmlns:o="urn:schemas-microsoft-com:office:office" xmlns:r="http://schemas.openxmlformats.org/officeDocument/2006/relationships" xmlns:m="http://schemas.openxmlformats.org/officeDocument/2006/math" xmlns:v="urn:schemas-microsoft-com:vml" xmlns:wp14="http://schemas.microsoft.com/office/word/2010/wordprocessingDrawing" xmlns:wp="http://schemas.openxmlformats.org/drawingml/2006/wordprocessingDrawing" xmlns:w10="urn:schemas-microsoft-com:office:word" xmlns:w="http://schemas.openxmlformats.org/wordprocessingml/2006/main" xmlns:w14="http://schemas.microsoft.com/office/word/2010/wordml" xmlns:w15="http://schemas.microsoft.com/office/word/2012/wordml" xmlns:w16cex="http://schemas.microsoft.com/office/word/2018/wordml/cex" xmlns:w16cid="http://schemas.microsoft.com/office/word/2016/wordml/cid" xmlns:w16="http://schemas.microsoft.com/office/word/2018/wordml" xmlns:w16sdtdh="http://schemas.microsoft.com/office/word/2020/wordml/sdtdatahash" xmlns:w16se="http://schemas.microsoft.com/office/word/2015/wordml/symex" xmlns:wpg="http://schemas.microsoft.com/office/word/2010/wordprocessingGroup" xmlns:wpi="http://schemas.microsoft.com/office/word/2010/wordprocessingInk" xmlns:wne="http://schemas.microsoft.com/office/word/2006/wordml" xmlns:wps="http://schemas.microsoft.com/office/word/2010/wordprocessingShape" mc:Ignorable="w14 w15 w16se w16cid w16 w16cex w16sdtdh wp14">
+  <w:endnote w:type="separator" w:id="-1">
+    <w:p>
+      <w:pPr>
+        <w:spacing w:after="0" w:line="240" w:lineRule="auto"/>
+      </w:pPr>
+      <w:r>
+        <w:separator/>
+      </w:r>
+    </w:p>
+  </w:endnote>
+  <w:endnote w:type="continuationSeparator" w:id="0">
+    <w:p>
+      <w:pPr>
+        <w:spacing w:after="0" w:line="240" w:lineRule="auto"/>
+      </w:pPr>
+      <w:r>
+        <w:continuationSeparator/>
+      </w:r>
+    </w:p>
+  </w:endnote>
+</w:endnotes>
+</file>
+
+<file path=word/footnotes.xml><?xml version="1.0" encoding="utf-8"?>
+<w:footnotes xmlns:wpc="http://schemas.microsoft.com/office/word/2010/wordprocessingCanvas" xmlns:cx="http://schemas.microsoft.com/office/drawing/2014/chartex" xmlns:cx1="http://schemas.microsoft.com/office/drawing/2015/9/8/chartex" xmlns:cx2="http://schemas.microsoft.com/office/drawing/2015/10/21/chartex" xmlns:cx3="http://schemas.microsoft.com/office/drawing/2016/5/9/chartex" xmlns:cx4="http://schemas.microsoft.com/office/drawing/2016/5/10/chartex" xmlns:cx5="http://schemas.microsoft.com/office/drawing/2016/5/11/chartex" xmlns:cx6="http://schemas.microsoft.com/office/drawing/2016/5/12/chartex" xmlns:cx7="http://schemas.microsoft.com/office/drawing/2016/5/13/chartex" xmlns:cx8="http://schemas.microsoft.com/office/drawing/2016/5/14/chartex" xmlns:mc="http://schemas.openxmlformats.org/markup-compatibility/2006" xmlns:aink="http://schemas.microsoft.com/office/drawing/2016/ink" xmlns:am3d="http://schemas.microsoft.com/office/drawing/2017/model3d" xmlns:o="urn:schemas-microsoft-com:office:office" xmlns:r="http://schemas.openxmlformats.org/officeDocument/2006/relationships" xmlns:m="http://schemas.openxmlformats.org/officeDocument/2006/math" xmlns:v="urn:schemas-microsoft-com:vml" xmlns:wp14="http://schemas.microsoft.com/office/word/2010/wordprocessingDrawing" xmlns:wp="http://schemas.openxmlformats.org/drawingml/2006/wordprocessingDrawing" xmlns:w10="urn:schemas-microsoft-com:office:word" xmlns:w="http://schemas.openxmlformats.org/wordprocessingml/2006/main" xmlns:w14="http://schemas.microsoft.com/office/word/2010/wordml" xmlns:w15="http://schemas.microsoft.com/office/word/2012/wordml" xmlns:w16cex="http://schemas.microsoft.com/office/word/2018/wordml/cex" xmlns:w16cid="http://schemas.microsoft.com/office/word/2016/wordml/cid" xmlns:w16="http://schemas.microsoft.com/office/word/2018/wordml" xmlns:w16sdtdh="http://schemas.microsoft.com/office/word/2020/wordml/sdtdatahash" xmlns:w16se="http://schemas.microsoft.com/office/word/2015/wordml/symex" xmlns:wpg="http://schemas.microsoft.com/office/word/2010/wordprocessingGroup" xmlns:wpi="http://schemas.microsoft.com/office/word/2010/wordprocessingInk" xmlns:wne="http://schemas.microsoft.com/office/word/2006/wordml" xmlns:wps="http://schemas.microsoft.com/office/word/2010/wordprocessingShape" mc:Ignorable="w14 w15 w16se w16cid w16 w16cex w16sdtdh wp14">
+  <w:footnote w:type="separator" w:id="-1">
+    <w:p>
+      <w:pPr>
+        <w:spacing w:after="0" w:line="240" w:lineRule="auto"/>
+      </w:pPr>
+      <w:r>
+        <w:separator/>
+      </w:r>
+    </w:p>
+  </w:footnote>
+  <w:footnote w:type="continuationSeparator" w:id="0">
+    <w:p>
+      <w:pPr>
+        <w:spacing w:after="0" w:line="240" w:lineRule="auto"/>
+      </w:pPr>
+      <w:r>
+        <w:continuationSeparator/>
+      </w:r>
+    </w:p>
+  </w:footnote>
+</w:footnotes>
 </file>
 
 <file path=word/numbering.xml><?xml version="1.0" encoding="utf-8"?>
@@ -6333,6 +6615,50 @@
       <w:shd w:val="clear" w:color="auto" w:fill="E1DFDD"/>
     </w:rPr>
   </w:style>
+  <w:style w:type="paragraph" w:styleId="Header">
+    <w:name w:val="header"/>
+    <w:basedOn w:val="Normal"/>
+    <w:link w:val="HeaderChar"/>
+    <w:uiPriority w:val="99"/>
+    <w:unhideWhenUsed/>
+    <w:rsid w:val="00D60009"/>
+    <w:pPr>
+      <w:tabs>
+        <w:tab w:val="center" w:pos="4513"/>
+        <w:tab w:val="right" w:pos="9026"/>
+      </w:tabs>
+      <w:spacing w:after="0" w:line="240" w:lineRule="auto"/>
+    </w:pPr>
+  </w:style>
+  <w:style w:type="character" w:customStyle="1" w:styleId="HeaderChar">
+    <w:name w:val="Header Char"/>
+    <w:basedOn w:val="DefaultParagraphFont"/>
+    <w:link w:val="Header"/>
+    <w:uiPriority w:val="99"/>
+    <w:rsid w:val="00D60009"/>
+  </w:style>
+  <w:style w:type="paragraph" w:styleId="Footer">
+    <w:name w:val="footer"/>
+    <w:basedOn w:val="Normal"/>
+    <w:link w:val="FooterChar"/>
+    <w:uiPriority w:val="99"/>
+    <w:unhideWhenUsed/>
+    <w:rsid w:val="00D60009"/>
+    <w:pPr>
+      <w:tabs>
+        <w:tab w:val="center" w:pos="4513"/>
+        <w:tab w:val="right" w:pos="9026"/>
+      </w:tabs>
+      <w:spacing w:after="0" w:line="240" w:lineRule="auto"/>
+    </w:pPr>
+  </w:style>
+  <w:style w:type="character" w:customStyle="1" w:styleId="FooterChar">
+    <w:name w:val="Footer Char"/>
+    <w:basedOn w:val="DefaultParagraphFont"/>
+    <w:link w:val="Footer"/>
+    <w:uiPriority w:val="99"/>
+    <w:rsid w:val="00D60009"/>
+  </w:style>
 </w:styles>
 </file>
 

</xml_diff>